<commit_message>
update: update PID demo and trajectory section
</commit_message>
<xml_diff>
--- a/public/curriculum_EN.docx
+++ b/public/curriculum_EN.docx
@@ -41,7 +41,7 @@
         <mc:AlternateContent>
           <mc:Choice Requires="wps">
             <w:drawing>
-              <wp:anchor distT="0" distB="0" distL="114300" distR="114300" simplePos="0" relativeHeight="487407104" behindDoc="1" locked="0" layoutInCell="1" allowOverlap="1" wp14:anchorId="57369D18" wp14:editId="243E5898">
+              <wp:anchor distT="0" distB="0" distL="114300" distR="114300" simplePos="0" relativeHeight="487407104" behindDoc="1" locked="0" layoutInCell="1" allowOverlap="1" wp14:anchorId="57369D18" wp14:editId="4F08EBFB">
                 <wp:simplePos x="0" y="0"/>
                 <wp:positionH relativeFrom="page">
                   <wp:posOffset>0</wp:posOffset>
@@ -235,8 +235,9 @@
                           </a:pathLst>
                         </a:custGeom>
                         <a:solidFill>
-                          <a:schemeClr val="accent1">
-                            <a:lumMod val="50000"/>
+                          <a:schemeClr val="tx1">
+                            <a:lumMod val="85000"/>
+                            <a:lumOff val="15000"/>
                           </a:schemeClr>
                         </a:solidFill>
                         <a:ln w="9525">
@@ -265,7 +266,7 @@
           </mc:Choice>
           <mc:Fallback>
             <w:pict>
-              <v:shape w14:anchorId="51B051E3" id="AutoShape 25" o:spid="_x0000_s1026" style="position:absolute;margin-left:0;margin-top:0;width:206.95pt;height:11in;z-index:-15909376;visibility:visible;mso-wrap-style:square;mso-width-percent:0;mso-height-percent:0;mso-wrap-distance-left:9pt;mso-wrap-distance-top:0;mso-wrap-distance-right:9pt;mso-wrap-distance-bottom:0;mso-position-horizontal:absolute;mso-position-horizontal-relative:page;mso-position-vertical:absolute;mso-position-vertical-relative:page;mso-width-percent:0;mso-height-percent:0;mso-width-relative:page;mso-height-relative:page;v-text-anchor:top" coordsize="4139,15840" o:gfxdata="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" path="m4039,r-20,l3952,r-66,l,,,56,,15694r,68l,15795r,33l,15840r4019,l4039,15840,4039,xm4139,r-67,l4072,15840r67,l4139,xe" fillcolor="#243f60 [1604]">
+              <v:shape w14:anchorId="2AF9DEA6" id="AutoShape 25" o:spid="_x0000_s1026" style="position:absolute;margin-left:0;margin-top:0;width:206.95pt;height:11in;z-index:-15909376;visibility:visible;mso-wrap-style:square;mso-width-percent:0;mso-height-percent:0;mso-wrap-distance-left:9pt;mso-wrap-distance-top:0;mso-wrap-distance-right:9pt;mso-wrap-distance-bottom:0;mso-position-horizontal:absolute;mso-position-horizontal-relative:page;mso-position-vertical:absolute;mso-position-vertical-relative:page;mso-width-percent:0;mso-height-percent:0;mso-width-relative:page;mso-height-relative:page;v-text-anchor:top" coordsize="4139,15840" o:gfxdata="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" path="m4039,r-20,l3952,r-66,l,,,56,,15694r,68l,15795r,33l,15840r4019,l4039,15840,4039,xm4139,r-67,l4072,15840r67,l4139,xe" fillcolor="#272727 [2749]">
                 <v:path arrowok="t" o:connecttype="custom" o:connectlocs="2564765,0;2552065,0;2509520,0;2467610,0;0,0;0,35560;0,9965690;0,10008870;0,10029825;0,10050780;0,10058400;2552065,10058400;2564765,10058400;2564765,0;2628265,0;2585720,0;2585720,10058400;2628265,10058400;2628265,0" o:connectangles="0,0,0,0,0,0,0,0,0,0,0,0,0,0,0,0,0,0,0"/>
                 <w10:wrap anchorx="page" anchory="page"/>
               </v:shape>
@@ -1288,11 +1289,12 @@
               <w:spacing w:line="241" w:lineRule="exact"/>
               <w:ind w:left="105"/>
             </w:pPr>
-            <w:proofErr w:type="spellStart"/>
             <w:r>
-              <w:t>Present</w:t>
+              <w:t>August 202</w:t>
             </w:r>
-            <w:proofErr w:type="spellEnd"/>
+            <w:r>
+              <w:t>5</w:t>
+            </w:r>
           </w:p>
         </w:tc>
       </w:tr>
@@ -3384,7 +3386,7 @@
         <mc:AlternateContent>
           <mc:Choice Requires="wpg">
             <w:drawing>
-              <wp:anchor distT="0" distB="0" distL="114300" distR="114300" simplePos="0" relativeHeight="15732224" behindDoc="0" locked="0" layoutInCell="1" allowOverlap="1" wp14:anchorId="5ED4A77D" wp14:editId="0E4A9437">
+              <wp:anchor distT="0" distB="0" distL="114300" distR="114300" simplePos="0" relativeHeight="15732224" behindDoc="0" locked="0" layoutInCell="1" allowOverlap="1" wp14:anchorId="5ED4A77D" wp14:editId="1E64B2A8">
                 <wp:simplePos x="0" y="0"/>
                 <wp:positionH relativeFrom="page">
                   <wp:posOffset>0</wp:posOffset>
@@ -3596,8 +3598,9 @@
                             <a:avLst/>
                           </a:prstGeom>
                           <a:solidFill>
-                            <a:schemeClr val="accent1">
-                              <a:lumMod val="50000"/>
+                            <a:schemeClr val="tx1">
+                              <a:lumMod val="85000"/>
+                              <a:lumOff val="15000"/>
                             </a:schemeClr>
                           </a:solidFill>
                           <a:ln w="9525">
@@ -3738,11 +3741,11 @@
           </mc:Choice>
           <mc:Fallback>
             <w:pict>
-              <v:group w14:anchorId="5ED4A77D" id="Group 10" o:spid="_x0000_s1030" style="position:absolute;margin-left:0;margin-top:0;width:209.05pt;height:11in;z-index:15732224;mso-position-horizontal-relative:page;mso-position-vertical-relative:page" coordsize="4181,15840" o:gfxdata="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">
+              <v:group w14:anchorId="5ED4A77D" id="Group 10" o:spid="_x0000_s1030" style="position:absolute;margin-left:0;margin-top:0;width:209.05pt;height:11in;z-index:15732224;mso-position-horizontal-relative:page;mso-position-vertical-relative:page" coordsize="4181,15840" o:gfxdata="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">
                 <v:shape id="AutoShape 12" o:spid="_x0000_s1031" style="position:absolute;width:4181;height:15840;visibility:visible;mso-wrap-style:square;v-text-anchor:top" coordsize="4181,15840" o:gfxdata="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" path="m9,l,,,15840r9,l9,xm4081,l42,r,15825l4081,15825,4081,xm4181,r-67,l4114,15840r67,l4181,xe" fillcolor="#4aacc5" stroked="f">
                   <v:path arrowok="t" o:connecttype="custom" o:connectlocs="9,0;0,0;0,15840;9,15840;9,0;4081,0;42,0;42,15825;4081,15825;4081,0;4181,0;4114,0;4114,15840;4181,15840;4181,0" o:connectangles="0,0,0,0,0,0,0,0,0,0,0,0,0,0,0"/>
                 </v:shape>
-                <v:shape id="Text Box 11" o:spid="_x0000_s1032" type="#_x0000_t202" style="position:absolute;width:4181;height:15840;visibility:visible;mso-wrap-style:square;v-text-anchor:top" o:gfxdata="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" fillcolor="#243f60 [1604]">
+                <v:shape id="Text Box 11" o:spid="_x0000_s1032" type="#_x0000_t202" style="position:absolute;width:4181;height:15840;visibility:visible;mso-wrap-style:square;v-text-anchor:top" o:gfxdata="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" fillcolor="#272727 [2749]">
                   <v:textbox inset="0,0,0,0">
                     <w:txbxContent>
                       <w:p>
@@ -4007,7 +4010,23 @@
             <w:color w:val="00B0F0"/>
             <w:lang w:val="en-US"/>
           </w:rPr>
-          <w:t>Link</w:t>
+          <w:t>L</w:t>
+        </w:r>
+        <w:r>
+          <w:rPr>
+            <w:rStyle w:val="Hipervnculo"/>
+            <w:color w:val="00B0F0"/>
+            <w:lang w:val="en-US"/>
+          </w:rPr>
+          <w:t>i</w:t>
+        </w:r>
+        <w:r>
+          <w:rPr>
+            <w:rStyle w:val="Hipervnculo"/>
+            <w:color w:val="00B0F0"/>
+            <w:lang w:val="en-US"/>
+          </w:rPr>
+          <w:t>nk</w:t>
         </w:r>
       </w:hyperlink>
     </w:p>
@@ -4023,85 +4042,80 @@
     </w:p>
     <w:p>
       <w:pPr>
-        <w:ind w:left="4539"/>
-        <w:rPr>
-          <w:rFonts w:ascii="Arial" w:hAnsi="Arial" w:cs="Arial"/>
-          <w:b/>
-          <w:bCs/>
+        <w:pStyle w:val="Textoindependiente"/>
+        <w:spacing w:before="8"/>
+        <w:ind w:left="0"/>
+        <w:rPr>
+          <w:sz w:val="35"/>
+          <w:lang w:val="en-US"/>
+        </w:rPr>
+      </w:pPr>
+    </w:p>
+    <w:p>
+      <w:pPr>
+        <w:pStyle w:val="Ttulo2"/>
+        <w:spacing w:before="1"/>
+        <w:ind w:right="1519"/>
+        <w:rPr>
+          <w:lang w:val="en-US"/>
+        </w:rPr>
+      </w:pPr>
+      <w:r>
+        <w:rPr>
+          <w:lang w:val="en-US"/>
+        </w:rPr>
+        <w:t>Implementation of Welding Machine Connectivity</w:t>
+      </w:r>
+      <w:r>
+        <w:rPr>
+          <w:lang w:val="en-US"/>
+        </w:rPr>
+        <w:t>.</w:t>
+      </w:r>
+    </w:p>
+    <w:p>
+      <w:pPr>
+        <w:pStyle w:val="Textoindependiente"/>
+        <w:spacing w:before="3"/>
+        <w:ind w:left="0"/>
+        <w:rPr>
+          <w:rFonts w:ascii="Arial"/>
+          <w:b/>
           <w:sz w:val="36"/>
-          <w:szCs w:val="36"/>
-          <w:lang w:val="en-US"/>
-        </w:rPr>
-      </w:pPr>
-      <w:bookmarkStart w:id="0" w:name="_Hlk160194048"/>
-      <w:r>
-        <w:rPr>
-          <w:rFonts w:ascii="Arial" w:hAnsi="Arial" w:cs="Arial"/>
-          <w:b/>
-          <w:bCs/>
-          <w:sz w:val="36"/>
-          <w:szCs w:val="36"/>
-          <w:lang w:val="en-US"/>
-        </w:rPr>
-        <w:t xml:space="preserve">Recreational Software </w:t>
-      </w:r>
-      <w:r>
-        <w:rPr>
-          <w:rFonts w:ascii="Arial" w:hAnsi="Arial" w:cs="Arial"/>
-          <w:b/>
-          <w:bCs/>
-          <w:sz w:val="36"/>
-          <w:szCs w:val="36"/>
-          <w:lang w:val="en-US"/>
-        </w:rPr>
-        <w:t>for develop music.</w:t>
-      </w:r>
-      <w:r>
-        <w:rPr>
-          <w:rFonts w:ascii="Arial" w:hAnsi="Arial" w:cs="Arial"/>
-          <w:b/>
-          <w:bCs/>
-          <w:sz w:val="36"/>
-          <w:szCs w:val="36"/>
-          <w:lang w:val="en-US"/>
-        </w:rPr>
-        <w:t xml:space="preserve"> </w:t>
-      </w:r>
-    </w:p>
-    <w:p>
-      <w:pPr>
-        <w:ind w:left="4539"/>
-        <w:rPr>
-          <w:lang w:val="en-US"/>
-        </w:rPr>
-      </w:pPr>
-    </w:p>
-    <w:p>
-      <w:pPr>
-        <w:ind w:left="4539"/>
-        <w:rPr>
-          <w:lang w:val="en-US"/>
-        </w:rPr>
-      </w:pPr>
-      <w:r>
-        <w:rPr>
-          <w:lang w:val="en-US"/>
-        </w:rPr>
-        <w:t xml:space="preserve">Project Software for programming melodies and/or choruses using the Tone.js library in JavaScript. </w:t>
-      </w:r>
-    </w:p>
-    <w:p>
-      <w:pPr>
-        <w:ind w:left="4539"/>
-        <w:rPr>
-          <w:lang w:val="en-US"/>
-        </w:rPr>
-      </w:pPr>
-    </w:p>
-    <w:p>
-      <w:pPr>
-        <w:ind w:left="4539"/>
-        <w:rPr>
+          <w:lang w:val="en-US"/>
+        </w:rPr>
+      </w:pPr>
+    </w:p>
+    <w:p>
+      <w:pPr>
+        <w:pStyle w:val="Textoindependiente"/>
+        <w:ind w:left="4539" w:right="390"/>
+        <w:rPr>
+          <w:lang w:val="en-US"/>
+        </w:rPr>
+      </w:pPr>
+      <w:r>
+        <w:rPr>
+          <w:lang w:val="en-US"/>
+        </w:rPr>
+        <w:t>Implementation of IoT connectivity to a spot-welding machine, controllable from a web interface.</w:t>
+      </w:r>
+    </w:p>
+    <w:p>
+      <w:pPr>
+        <w:pStyle w:val="Textoindependiente"/>
+        <w:ind w:left="4539" w:right="390"/>
+        <w:rPr>
+          <w:lang w:val="en-US"/>
+        </w:rPr>
+      </w:pPr>
+    </w:p>
+    <w:p>
+      <w:pPr>
+        <w:pStyle w:val="Textoindependiente"/>
+        <w:ind w:left="4539" w:right="390"/>
+        <w:rPr>
+          <w:color w:val="00B0F0"/>
           <w:lang w:val="en-US"/>
         </w:rPr>
       </w:pPr>
@@ -4112,123 +4126,92 @@
             <w:color w:val="00B0F0"/>
             <w:lang w:val="en-US"/>
           </w:rPr>
-          <w:t>Link</w:t>
+          <w:t>L</w:t>
+        </w:r>
+        <w:r>
+          <w:rPr>
+            <w:rStyle w:val="Hipervnculo"/>
+            <w:color w:val="00B0F0"/>
+            <w:lang w:val="en-US"/>
+          </w:rPr>
+          <w:t>i</w:t>
+        </w:r>
+        <w:r>
+          <w:rPr>
+            <w:rStyle w:val="Hipervnculo"/>
+            <w:color w:val="00B0F0"/>
+            <w:lang w:val="en-US"/>
+          </w:rPr>
+          <w:t>nk</w:t>
         </w:r>
       </w:hyperlink>
     </w:p>
     <w:p>
       <w:pPr>
-        <w:ind w:left="4539"/>
-        <w:rPr>
-          <w:lang w:val="en-US"/>
-        </w:rPr>
-      </w:pPr>
-    </w:p>
-    <w:p>
-      <w:pPr>
-        <w:ind w:left="4539"/>
-        <w:rPr>
-          <w:rFonts w:ascii="Arial" w:hAnsi="Arial" w:cs="Arial"/>
+        <w:pStyle w:val="Textoindependiente"/>
+        <w:ind w:left="4539" w:right="390"/>
+        <w:rPr>
+          <w:lang w:val="en-US"/>
+        </w:rPr>
+      </w:pPr>
+    </w:p>
+    <w:p>
+      <w:pPr>
+        <w:pStyle w:val="Textoindependiente"/>
+        <w:ind w:left="4539" w:right="390"/>
+        <w:rPr>
+          <w:lang w:val="en-US"/>
+        </w:rPr>
+      </w:pPr>
+    </w:p>
+    <w:p>
+      <w:pPr>
+        <w:pStyle w:val="Textoindependiente"/>
+        <w:ind w:left="4539" w:right="390"/>
+        <w:rPr>
+          <w:lang w:val="en-US"/>
+        </w:rPr>
+      </w:pPr>
+      <w:r>
+        <w:rPr>
           <w:b/>
           <w:bCs/>
           <w:sz w:val="36"/>
           <w:szCs w:val="36"/>
           <w:lang w:val="en-US"/>
         </w:rPr>
-      </w:pPr>
-      <w:r>
-        <w:rPr>
-          <w:rFonts w:ascii="Arial" w:hAnsi="Arial" w:cs="Arial"/>
-          <w:b/>
-          <w:bCs/>
-          <w:sz w:val="36"/>
-          <w:szCs w:val="36"/>
-          <w:lang w:val="en-US"/>
-        </w:rPr>
-        <w:t>Recreational Software Development</w:t>
-      </w:r>
-      <w:r>
-        <w:rPr>
-          <w:rFonts w:ascii="Arial" w:hAnsi="Arial" w:cs="Arial"/>
-          <w:b/>
-          <w:bCs/>
-          <w:sz w:val="36"/>
-          <w:szCs w:val="36"/>
-          <w:lang w:val="en-US"/>
-        </w:rPr>
-        <w:t xml:space="preserve"> for 3d rendering scenes in frontend</w:t>
-      </w:r>
-      <w:r>
-        <w:rPr>
-          <w:rFonts w:ascii="Arial" w:hAnsi="Arial" w:cs="Arial"/>
-          <w:b/>
-          <w:bCs/>
-          <w:sz w:val="36"/>
-          <w:szCs w:val="36"/>
-          <w:lang w:val="en-US"/>
-        </w:rPr>
-        <w:t xml:space="preserve"> </w:t>
-      </w:r>
-    </w:p>
-    <w:p>
-      <w:pPr>
-        <w:ind w:left="4539"/>
-        <w:rPr>
-          <w:lang w:val="en-US"/>
-        </w:rPr>
-      </w:pPr>
-    </w:p>
-    <w:p>
-      <w:pPr>
-        <w:ind w:left="4539"/>
-        <w:rPr>
-          <w:lang w:val="en-US"/>
-        </w:rPr>
-      </w:pPr>
-      <w:r>
-        <w:rPr>
-          <w:lang w:val="en-US"/>
-        </w:rPr>
-        <w:t xml:space="preserve">Project Software for programming </w:t>
-      </w:r>
-      <w:r>
-        <w:rPr>
-          <w:lang w:val="en-US"/>
-        </w:rPr>
-        <w:t xml:space="preserve">3d scenes using Three </w:t>
-      </w:r>
-      <w:proofErr w:type="spellStart"/>
-      <w:r>
-        <w:rPr>
-          <w:lang w:val="en-US"/>
-        </w:rPr>
-        <w:t>js</w:t>
-      </w:r>
-      <w:proofErr w:type="spellEnd"/>
-      <w:r>
-        <w:rPr>
-          <w:lang w:val="en-US"/>
-        </w:rPr>
-        <w:t xml:space="preserve"> library and enable 3d.</w:t>
-      </w:r>
-      <w:r>
-        <w:rPr>
-          <w:lang w:val="en-US"/>
-        </w:rPr>
-        <w:t xml:space="preserve"> </w:t>
-      </w:r>
-    </w:p>
-    <w:p>
-      <w:pPr>
-        <w:ind w:left="4539"/>
-        <w:rPr>
-          <w:lang w:val="en-US"/>
-        </w:rPr>
-      </w:pPr>
-    </w:p>
-    <w:p>
-      <w:pPr>
-        <w:ind w:left="4539"/>
+        <w:t>Tire System – Web Migration</w:t>
+      </w:r>
+      <w:r>
+        <w:rPr>
+          <w:lang w:val="en-US"/>
+        </w:rPr>
+        <w:br/>
+        <w:t>Complete migration from MS-DOS system to modern web architecture</w:t>
+      </w:r>
+    </w:p>
+    <w:p>
+      <w:pPr>
+        <w:pStyle w:val="Textoindependiente"/>
+        <w:ind w:left="4539" w:right="390"/>
+        <w:rPr>
+          <w:lang w:val="en-US"/>
+        </w:rPr>
+      </w:pPr>
+    </w:p>
+    <w:p>
+      <w:pPr>
+        <w:pStyle w:val="Textoindependiente"/>
+        <w:ind w:left="4539" w:right="390"/>
+        <w:rPr>
+          <w:lang w:val="en-US"/>
+        </w:rPr>
+      </w:pPr>
+    </w:p>
+    <w:p>
+      <w:pPr>
+        <w:pStyle w:val="Textoindependiente"/>
+        <w:ind w:left="4539" w:right="390"/>
         <w:rPr>
           <w:color w:val="00B0F0"/>
           <w:lang w:val="en-US"/>
@@ -4241,202 +4224,24 @@
             <w:color w:val="00B0F0"/>
             <w:lang w:val="en-US"/>
           </w:rPr>
-          <w:t>Link</w:t>
+          <w:t>Lin</w:t>
         </w:r>
-      </w:hyperlink>
-    </w:p>
-    <w:bookmarkEnd w:id="0"/>
-    <w:p>
-      <w:pPr>
-        <w:ind w:left="4539"/>
-        <w:rPr>
-          <w:color w:val="4F81BD" w:themeColor="accent1"/>
-          <w:lang w:val="en-US"/>
-        </w:rPr>
-      </w:pPr>
-    </w:p>
-    <w:p>
-      <w:pPr>
-        <w:rPr>
-          <w:lang w:val="en-US"/>
-        </w:rPr>
-      </w:pPr>
-    </w:p>
-    <w:p>
-      <w:pPr>
-        <w:ind w:left="4539"/>
-        <w:rPr>
-          <w:rFonts w:ascii="Arial"/>
-          <w:b/>
-          <w:sz w:val="36"/>
-          <w:lang w:val="en-US"/>
-        </w:rPr>
-      </w:pPr>
-      <w:proofErr w:type="spellStart"/>
-      <w:r>
-        <w:rPr>
-          <w:rFonts w:ascii="Arial"/>
-          <w:b/>
-          <w:sz w:val="36"/>
-          <w:lang w:val="en-US"/>
-        </w:rPr>
-        <w:t>PlcNode</w:t>
-      </w:r>
-      <w:proofErr w:type="spellEnd"/>
-    </w:p>
-    <w:p>
-      <w:pPr>
-        <w:pStyle w:val="Textoindependiente"/>
-        <w:spacing w:before="2"/>
-        <w:ind w:left="0"/>
-        <w:rPr>
-          <w:rFonts w:ascii="Arial"/>
-          <w:b/>
-          <w:sz w:val="36"/>
-          <w:lang w:val="en-US"/>
-        </w:rPr>
-      </w:pPr>
-    </w:p>
-    <w:p>
-      <w:pPr>
-        <w:pStyle w:val="Textoindependiente"/>
-        <w:spacing w:before="1"/>
-        <w:ind w:left="4539" w:right="390"/>
-        <w:rPr>
-          <w:lang w:val="en-US"/>
-        </w:rPr>
-      </w:pPr>
-      <w:r>
-        <w:rPr>
-          <w:lang w:val="en-US"/>
-        </w:rPr>
-        <w:t>Design and development of an industrial module similar to a programmable logic controller</w:t>
-      </w:r>
-      <w:r>
-        <w:rPr>
-          <w:lang w:val="en-US"/>
-        </w:rPr>
-        <w:t>.</w:t>
-      </w:r>
-    </w:p>
-    <w:p>
-      <w:pPr>
-        <w:pStyle w:val="Textoindependiente"/>
-        <w:ind w:left="0"/>
-        <w:rPr>
-          <w:lang w:val="en-US"/>
-        </w:rPr>
-      </w:pPr>
-    </w:p>
-    <w:p>
-      <w:pPr>
-        <w:pStyle w:val="Textoindependiente"/>
-        <w:ind w:left="4539"/>
-        <w:rPr>
-          <w:color w:val="00B0F0"/>
-          <w:lang w:val="en-US"/>
-        </w:rPr>
-      </w:pPr>
-      <w:hyperlink r:id="rId9" w:tgtFrame="_blank" w:history="1">
         <w:r>
           <w:rPr>
             <w:rStyle w:val="Hipervnculo"/>
             <w:color w:val="00B0F0"/>
             <w:lang w:val="en-US"/>
           </w:rPr>
-          <w:t>Link</w:t>
+          <w:t>k</w:t>
         </w:r>
       </w:hyperlink>
     </w:p>
     <w:p>
       <w:pPr>
-        <w:pStyle w:val="Textoindependiente"/>
-        <w:spacing w:before="8"/>
-        <w:ind w:left="0"/>
-        <w:rPr>
-          <w:sz w:val="35"/>
-          <w:lang w:val="en-US"/>
-        </w:rPr>
-      </w:pPr>
-    </w:p>
-    <w:p>
-      <w:pPr>
-        <w:pStyle w:val="Ttulo2"/>
-        <w:spacing w:before="1"/>
-        <w:ind w:right="1519"/>
-        <w:rPr>
-          <w:lang w:val="en-US"/>
-        </w:rPr>
-      </w:pPr>
-      <w:r>
-        <w:rPr>
-          <w:lang w:val="en-US"/>
-        </w:rPr>
-        <w:t>Implementation of Welding Machine Connectivity</w:t>
-      </w:r>
-      <w:r>
-        <w:rPr>
-          <w:lang w:val="en-US"/>
-        </w:rPr>
-        <w:t>.</w:t>
-      </w:r>
-    </w:p>
-    <w:p>
-      <w:pPr>
-        <w:pStyle w:val="Textoindependiente"/>
-        <w:spacing w:before="3"/>
-        <w:ind w:left="0"/>
-        <w:rPr>
-          <w:rFonts w:ascii="Arial"/>
-          <w:b/>
-          <w:sz w:val="36"/>
-          <w:lang w:val="en-US"/>
-        </w:rPr>
-      </w:pPr>
-    </w:p>
-    <w:p>
-      <w:pPr>
-        <w:pStyle w:val="Textoindependiente"/>
-        <w:ind w:left="4539" w:right="390"/>
-        <w:rPr>
-          <w:lang w:val="en-US"/>
-        </w:rPr>
-      </w:pPr>
-      <w:r>
-        <w:rPr>
-          <w:lang w:val="en-US"/>
-        </w:rPr>
-        <w:t>Implementation of IoT connectivity to a spot-welding machine, controllable from a web interface.</w:t>
-      </w:r>
-    </w:p>
-    <w:p>
-      <w:pPr>
-        <w:pStyle w:val="Textoindependiente"/>
-        <w:ind w:left="4539" w:right="390"/>
-        <w:rPr>
-          <w:lang w:val="en-US"/>
-        </w:rPr>
-      </w:pPr>
-    </w:p>
-    <w:p>
-      <w:pPr>
-        <w:pStyle w:val="Textoindependiente"/>
-        <w:ind w:left="4539" w:right="390"/>
-        <w:rPr>
-          <w:color w:val="00B0F0"/>
-          <w:lang w:val="en-US"/>
-        </w:rPr>
-      </w:pPr>
-      <w:hyperlink r:id="rId10" w:tgtFrame="_blank" w:history="1">
-        <w:r>
-          <w:rPr>
-            <w:rStyle w:val="Hipervnculo"/>
-            <w:color w:val="00B0F0"/>
-            <w:lang w:val="en-US"/>
-          </w:rPr>
-          <w:t>Link</w:t>
-        </w:r>
-      </w:hyperlink>
+        <w:rPr>
+          <w:lang w:val="en-US"/>
+        </w:rPr>
+      </w:pPr>
     </w:p>
     <w:p>
       <w:pPr>
@@ -8611,7 +8416,6 @@
   <w:style w:type="character" w:default="1" w:styleId="Fuentedeprrafopredeter">
     <w:name w:val="Default Paragraph Font"/>
     <w:uiPriority w:val="1"/>
-    <w:semiHidden/>
     <w:unhideWhenUsed/>
   </w:style>
   <w:style w:type="table" w:default="1" w:styleId="Tablanormal">

</xml_diff>